<commit_message>
Update DOCUMENTATION ON WN 2 API POINT.docx
</commit_message>
<xml_diff>
--- a/DOCUMENTATION ON WN 2 API POINT.docx
+++ b/DOCUMENTATION ON WN 2 API POINT.docx
@@ -94,9 +94,11 @@
           <w:numId w:val="1"/>
         </w:numPr>
       </w:pPr>
+      <w:proofErr w:type="spellStart"/>
       <w:r>
         <w:t>GetWarrantList</w:t>
       </w:r>
+      <w:proofErr w:type="spellEnd"/>
     </w:p>
     <w:p>
       <w:pPr>
@@ -126,9 +128,11 @@
           <w:numId w:val="1"/>
         </w:numPr>
       </w:pPr>
+      <w:proofErr w:type="spellStart"/>
       <w:r>
         <w:t>GetWarrant</w:t>
       </w:r>
+      <w:proofErr w:type="spellEnd"/>
     </w:p>
     <w:p>
       <w:pPr>
@@ -154,9 +158,11 @@
           <w:numId w:val="1"/>
         </w:numPr>
       </w:pPr>
+      <w:proofErr w:type="spellStart"/>
       <w:r>
         <w:t>GetArchivedWarrantList</w:t>
       </w:r>
+      <w:proofErr w:type="spellEnd"/>
     </w:p>
     <w:p>
       <w:pPr>
@@ -176,9 +182,11 @@
       <w:r>
         <w:t xml:space="preserve"> </w:t>
       </w:r>
+      <w:proofErr w:type="spellStart"/>
       <w:r>
         <w:t>GetArchivedWarrantList</w:t>
       </w:r>
+      <w:proofErr w:type="spellEnd"/>
     </w:p>
     <w:p>
       <w:pPr>
@@ -188,9 +196,11 @@
           <w:numId w:val="1"/>
         </w:numPr>
       </w:pPr>
+      <w:proofErr w:type="spellStart"/>
       <w:r>
         <w:t>PreviewWarrantFileURL</w:t>
       </w:r>
+      <w:proofErr w:type="spellEnd"/>
     </w:p>
     <w:p>
       <w:pPr>
@@ -214,9 +224,11 @@
       <w:r>
         <w:t xml:space="preserve"> </w:t>
       </w:r>
+      <w:proofErr w:type="spellStart"/>
       <w:r>
         <w:t>PreviewWarrantFileURL</w:t>
       </w:r>
+      <w:proofErr w:type="spellEnd"/>
     </w:p>
     <w:p>
       <w:pPr>
@@ -241,12 +253,14 @@
         <w:rPr>
           <w:sz w:val="24"/>
           <w:szCs w:val="24"/>
-        </w:rPr>
-      </w:pPr>
-      <w:r>
-        <w:rPr>
-          <w:sz w:val="24"/>
-          <w:szCs w:val="24"/>
+          <w:u w:val="single"/>
+        </w:rPr>
+      </w:pPr>
+      <w:r>
+        <w:rPr>
+          <w:sz w:val="24"/>
+          <w:szCs w:val="24"/>
+          <w:u w:val="single"/>
         </w:rPr>
         <w:t>St</w:t>
       </w:r>
@@ -254,6 +268,7 @@
         <w:rPr>
           <w:sz w:val="24"/>
           <w:szCs w:val="24"/>
+          <w:u w:val="single"/>
         </w:rPr>
         <w:t>ep</w:t>
       </w:r>
@@ -261,6 +276,7 @@
         <w:rPr>
           <w:sz w:val="24"/>
           <w:szCs w:val="24"/>
+          <w:u w:val="single"/>
         </w:rPr>
         <w:t>s to generate authorization token</w:t>
       </w:r>
@@ -268,6 +284,7 @@
         <w:rPr>
           <w:sz w:val="24"/>
           <w:szCs w:val="24"/>
+          <w:u w:val="single"/>
         </w:rPr>
         <w:t>.</w:t>
       </w:r>
@@ -479,18 +496,9 @@
           <w:sz w:val="24"/>
           <w:szCs w:val="24"/>
         </w:rPr>
-        <w:t>'SecurityKey: </w:t>
-      </w:r>
-      <w:r>
-        <w:rPr>
-          <w:rFonts w:ascii="Courier New" w:eastAsia="Times New Roman" w:hAnsi="Courier New" w:cs="Courier New"/>
-          <w:b/>
-          <w:color w:val="FF0000"/>
-          <w:sz w:val="24"/>
-          <w:szCs w:val="24"/>
-        </w:rPr>
-        <w:t>1234</w:t>
-      </w:r>
+        <w:t>'</w:t>
+      </w:r>
+      <w:proofErr w:type="spellStart"/>
       <w:r>
         <w:rPr>
           <w:rFonts w:ascii="Courier New" w:eastAsia="Times New Roman" w:hAnsi="Courier New" w:cs="Courier New"/>
@@ -498,6 +506,35 @@
           <w:sz w:val="24"/>
           <w:szCs w:val="24"/>
         </w:rPr>
+        <w:t>SecurityKey</w:t>
+      </w:r>
+      <w:proofErr w:type="spellEnd"/>
+      <w:r>
+        <w:rPr>
+          <w:rFonts w:ascii="Courier New" w:eastAsia="Times New Roman" w:hAnsi="Courier New" w:cs="Courier New"/>
+          <w:color w:val="2A00FF"/>
+          <w:sz w:val="24"/>
+          <w:szCs w:val="24"/>
+        </w:rPr>
+        <w:t>: </w:t>
+      </w:r>
+      <w:r>
+        <w:rPr>
+          <w:rFonts w:ascii="Courier New" w:eastAsia="Times New Roman" w:hAnsi="Courier New" w:cs="Courier New"/>
+          <w:b/>
+          <w:color w:val="FF0000"/>
+          <w:sz w:val="24"/>
+          <w:szCs w:val="24"/>
+        </w:rPr>
+        <w:t>1234</w:t>
+      </w:r>
+      <w:r>
+        <w:rPr>
+          <w:rFonts w:ascii="Courier New" w:eastAsia="Times New Roman" w:hAnsi="Courier New" w:cs="Courier New"/>
+          <w:color w:val="2A00FF"/>
+          <w:sz w:val="24"/>
+          <w:szCs w:val="24"/>
+        </w:rPr>
         <w:t>'</w:t>
       </w:r>
       <w:r>
@@ -537,7 +574,27 @@
           <w:sz w:val="24"/>
           <w:szCs w:val="24"/>
         </w:rPr>
-        <w:t>'Content-Type: application/x-www-form-urlencoded'</w:t>
+        <w:t>'Content-Type: application/x-www-form-</w:t>
+      </w:r>
+      <w:proofErr w:type="spellStart"/>
+      <w:r>
+        <w:rPr>
+          <w:rFonts w:ascii="Courier New" w:eastAsia="Times New Roman" w:hAnsi="Courier New" w:cs="Courier New"/>
+          <w:color w:val="2A00FF"/>
+          <w:sz w:val="24"/>
+          <w:szCs w:val="24"/>
+        </w:rPr>
+        <w:t>urlencoded</w:t>
+      </w:r>
+      <w:proofErr w:type="spellEnd"/>
+      <w:r>
+        <w:rPr>
+          <w:rFonts w:ascii="Courier New" w:eastAsia="Times New Roman" w:hAnsi="Courier New" w:cs="Courier New"/>
+          <w:color w:val="2A00FF"/>
+          <w:sz w:val="24"/>
+          <w:szCs w:val="24"/>
+        </w:rPr>
+        <w:t>'</w:t>
       </w:r>
       <w:r>
         <w:rPr>
@@ -567,7 +624,27 @@
           <w:sz w:val="24"/>
           <w:szCs w:val="24"/>
         </w:rPr>
-        <w:t>--data-urlencode </w:t>
+        <w:t>--data-</w:t>
+      </w:r>
+      <w:proofErr w:type="spellStart"/>
+      <w:r>
+        <w:rPr>
+          <w:rFonts w:ascii="Courier New" w:eastAsia="Times New Roman" w:hAnsi="Courier New" w:cs="Courier New"/>
+          <w:color w:val="000000"/>
+          <w:sz w:val="24"/>
+          <w:szCs w:val="24"/>
+        </w:rPr>
+        <w:t>urlencode</w:t>
+      </w:r>
+      <w:proofErr w:type="spellEnd"/>
+      <w:r>
+        <w:rPr>
+          <w:rFonts w:ascii="Courier New" w:eastAsia="Times New Roman" w:hAnsi="Courier New" w:cs="Courier New"/>
+          <w:color w:val="000000"/>
+          <w:sz w:val="24"/>
+          <w:szCs w:val="24"/>
+        </w:rPr>
+        <w:t> </w:t>
       </w:r>
       <w:r>
         <w:rPr>
@@ -625,7 +702,27 @@
           <w:sz w:val="24"/>
           <w:szCs w:val="24"/>
         </w:rPr>
-        <w:t>--data-urlencode </w:t>
+        <w:t>--data-</w:t>
+      </w:r>
+      <w:proofErr w:type="spellStart"/>
+      <w:r>
+        <w:rPr>
+          <w:rFonts w:ascii="Courier New" w:eastAsia="Times New Roman" w:hAnsi="Courier New" w:cs="Courier New"/>
+          <w:color w:val="000000"/>
+          <w:sz w:val="24"/>
+          <w:szCs w:val="24"/>
+        </w:rPr>
+        <w:t>urlencode</w:t>
+      </w:r>
+      <w:proofErr w:type="spellEnd"/>
+      <w:r>
+        <w:rPr>
+          <w:rFonts w:ascii="Courier New" w:eastAsia="Times New Roman" w:hAnsi="Courier New" w:cs="Courier New"/>
+          <w:color w:val="000000"/>
+          <w:sz w:val="24"/>
+          <w:szCs w:val="24"/>
+        </w:rPr>
+        <w:t> </w:t>
       </w:r>
       <w:r>
         <w:rPr>
@@ -683,7 +780,27 @@
           <w:sz w:val="24"/>
           <w:szCs w:val="24"/>
         </w:rPr>
-        <w:t>--data-urlencode </w:t>
+        <w:t>--data-</w:t>
+      </w:r>
+      <w:proofErr w:type="spellStart"/>
+      <w:r>
+        <w:rPr>
+          <w:rFonts w:ascii="Courier New" w:eastAsia="Times New Roman" w:hAnsi="Courier New" w:cs="Courier New"/>
+          <w:color w:val="000000"/>
+          <w:sz w:val="24"/>
+          <w:szCs w:val="24"/>
+        </w:rPr>
+        <w:t>urlencode</w:t>
+      </w:r>
+      <w:proofErr w:type="spellEnd"/>
+      <w:r>
+        <w:rPr>
+          <w:rFonts w:ascii="Courier New" w:eastAsia="Times New Roman" w:hAnsi="Courier New" w:cs="Courier New"/>
+          <w:color w:val="000000"/>
+          <w:sz w:val="24"/>
+          <w:szCs w:val="24"/>
+        </w:rPr>
+        <w:t> </w:t>
       </w:r>
       <w:r>
         <w:rPr>
@@ -692,7 +809,27 @@
           <w:sz w:val="24"/>
           <w:szCs w:val="24"/>
         </w:rPr>
-        <w:t>'grant_type=password'</w:t>
+        <w:t>'</w:t>
+      </w:r>
+      <w:proofErr w:type="spellStart"/>
+      <w:r>
+        <w:rPr>
+          <w:rFonts w:ascii="Courier New" w:eastAsia="Times New Roman" w:hAnsi="Courier New" w:cs="Courier New"/>
+          <w:color w:val="2A00FF"/>
+          <w:sz w:val="24"/>
+          <w:szCs w:val="24"/>
+        </w:rPr>
+        <w:t>grant_type</w:t>
+      </w:r>
+      <w:proofErr w:type="spellEnd"/>
+      <w:r>
+        <w:rPr>
+          <w:rFonts w:ascii="Courier New" w:eastAsia="Times New Roman" w:hAnsi="Courier New" w:cs="Courier New"/>
+          <w:color w:val="2A00FF"/>
+          <w:sz w:val="24"/>
+          <w:szCs w:val="24"/>
+        </w:rPr>
+        <w:t>=password'</w:t>
       </w:r>
     </w:p>
     <w:p>
@@ -842,7 +979,15 @@
         <w:t>n</w:t>
       </w:r>
       <w:r>
-        <w:t xml:space="preserve"> access_token will be </w:t>
+        <w:t xml:space="preserve"> </w:t>
+      </w:r>
+      <w:proofErr w:type="spellStart"/>
+      <w:r>
+        <w:t>access_token</w:t>
+      </w:r>
+      <w:proofErr w:type="spellEnd"/>
+      <w:r>
+        <w:t xml:space="preserve"> will be </w:t>
       </w:r>
       <w:r>
         <w:t>generated.</w:t>
@@ -1110,7 +1255,69 @@
         <w:rPr>
           <w:b/>
         </w:rPr>
-        <w:t>"ClientId":</w:t>
+        <w:t>"</w:t>
+      </w:r>
+      <w:proofErr w:type="spellStart"/>
+      <w:r>
+        <w:rPr>
+          <w:b/>
+        </w:rPr>
+        <w:t>ClientId</w:t>
+      </w:r>
+      <w:proofErr w:type="spellEnd"/>
+      <w:proofErr w:type="gramStart"/>
+      <w:r>
+        <w:rPr>
+          <w:b/>
+        </w:rPr>
+        <w:t>":</w:t>
+      </w:r>
+      <w:r>
+        <w:rPr>
+          <w:b/>
+          <w:color w:val="FF0000"/>
+        </w:rPr>
+        <w:t>#</w:t>
+      </w:r>
+      <w:proofErr w:type="gramEnd"/>
+      <w:r>
+        <w:rPr>
+          <w:b/>
+          <w:color w:val="FF0000"/>
+        </w:rPr>
+        <w:t>#</w:t>
+      </w:r>
+      <w:r>
+        <w:rPr>
+          <w:b/>
+        </w:rPr>
+        <w:t>,</w:t>
+      </w:r>
+      <w:r>
+        <w:rPr>
+          <w:b/>
+        </w:rPr>
+        <w:t xml:space="preserve"> </w:t>
+      </w:r>
+      <w:r>
+        <w:rPr>
+          <w:b/>
+        </w:rPr>
+        <w:t>"</w:t>
+      </w:r>
+      <w:proofErr w:type="spellStart"/>
+      <w:r>
+        <w:rPr>
+          <w:b/>
+        </w:rPr>
+        <w:t>UserID</w:t>
+      </w:r>
+      <w:proofErr w:type="spellEnd"/>
+      <w:r>
+        <w:rPr>
+          <w:b/>
+        </w:rPr>
+        <w:t>":</w:t>
       </w:r>
       <w:r>
         <w:rPr>
@@ -1135,119 +1342,116 @@
         <w:rPr>
           <w:b/>
         </w:rPr>
-        <w:t>"UserID":</w:t>
-      </w:r>
-      <w:r>
-        <w:rPr>
-          <w:b/>
-          <w:color w:val="FF0000"/>
-        </w:rPr>
-        <w:t>##</w:t>
-      </w:r>
-      <w:r>
-        <w:rPr>
-          <w:b/>
-        </w:rPr>
-        <w:t>,</w:t>
-      </w:r>
-      <w:r>
-        <w:rPr>
-          <w:b/>
+        <w:t>"</w:t>
+      </w:r>
+      <w:proofErr w:type="spellStart"/>
+      <w:r>
+        <w:rPr>
+          <w:b/>
+        </w:rPr>
+        <w:t>UserTypeId</w:t>
+      </w:r>
+      <w:proofErr w:type="spellEnd"/>
+      <w:r>
+        <w:rPr>
+          <w:b/>
+        </w:rPr>
+        <w:t>":</w:t>
+      </w:r>
+      <w:r>
+        <w:rPr>
+          <w:b/>
+          <w:color w:val="FF0000"/>
+        </w:rPr>
+        <w:t>#</w:t>
+      </w:r>
+      <w:r>
+        <w:rPr>
+          <w:b/>
+          <w:color w:val="FF0000"/>
+        </w:rPr>
+        <w:t xml:space="preserve"> , according to </w:t>
+      </w:r>
+      <w:r>
+        <w:rPr>
+          <w:b/>
+          <w:color w:val="FF0000"/>
+        </w:rPr>
+        <w:t>user and client</w:t>
+      </w:r>
+      <w:r>
+        <w:rPr>
+          <w:b/>
+          <w:color w:val="FF0000"/>
+        </w:rPr>
+        <w:t xml:space="preserve">. </w:t>
+      </w:r>
+    </w:p>
+    <w:p>
+      <w:pPr>
+        <w:rPr>
+          <w:color w:val="FF0000"/>
+        </w:rPr>
+      </w:pPr>
+    </w:p>
+    <w:p>
+      <w:pPr>
+        <w:rPr>
+          <w:color w:val="FF0000"/>
+        </w:rPr>
+      </w:pPr>
+    </w:p>
+    <w:p>
+      <w:pPr>
+        <w:rPr>
+          <w:color w:val="FF0000"/>
+        </w:rPr>
+      </w:pPr>
+    </w:p>
+    <w:p>
+      <w:pPr>
+        <w:rPr>
+          <w:color w:val="FF0000"/>
+        </w:rPr>
+      </w:pPr>
+      <w:r>
+        <w:rPr>
+          <w:color w:val="FF0000"/>
+        </w:rPr>
+        <w:t xml:space="preserve">Below </w:t>
+      </w:r>
+      <w:r>
+        <w:rPr>
+          <w:color w:val="FF0000"/>
+        </w:rPr>
+        <w:t xml:space="preserve">items </w:t>
+      </w:r>
+      <w:r>
+        <w:rPr>
+          <w:color w:val="FF0000"/>
+        </w:rPr>
+        <w:t>are available</w:t>
+      </w:r>
+      <w:r>
+        <w:rPr>
+          <w:color w:val="FF0000"/>
+        </w:rPr>
+        <w:t xml:space="preserve"> as</w:t>
+      </w:r>
+      <w:r>
+        <w:rPr>
+          <w:color w:val="FF0000"/>
         </w:rPr>
         <w:t xml:space="preserve"> </w:t>
       </w:r>
-      <w:r>
-        <w:rPr>
-          <w:b/>
-        </w:rPr>
-        <w:t>"UserTypeId":</w:t>
-      </w:r>
-      <w:r>
-        <w:rPr>
-          <w:b/>
-          <w:color w:val="FF0000"/>
-        </w:rPr>
-        <w:t>#</w:t>
-      </w:r>
-      <w:r>
-        <w:rPr>
-          <w:b/>
-          <w:color w:val="FF0000"/>
-        </w:rPr>
-        <w:t xml:space="preserve"> , according to </w:t>
-      </w:r>
-      <w:r>
-        <w:rPr>
-          <w:b/>
-          <w:color w:val="FF0000"/>
-        </w:rPr>
-        <w:t>user and client</w:t>
-      </w:r>
-      <w:r>
-        <w:rPr>
-          <w:b/>
-          <w:color w:val="FF0000"/>
-        </w:rPr>
-        <w:t xml:space="preserve">. </w:t>
-      </w:r>
-    </w:p>
-    <w:p>
-      <w:pPr>
-        <w:rPr>
-          <w:color w:val="FF0000"/>
-        </w:rPr>
-      </w:pPr>
-    </w:p>
-    <w:p>
-      <w:pPr>
-        <w:rPr>
-          <w:color w:val="FF0000"/>
-        </w:rPr>
-      </w:pPr>
-    </w:p>
-    <w:p>
-      <w:pPr>
-        <w:rPr>
-          <w:color w:val="FF0000"/>
-        </w:rPr>
-      </w:pPr>
-    </w:p>
-    <w:p>
-      <w:pPr>
-        <w:rPr>
-          <w:color w:val="FF0000"/>
-        </w:rPr>
-      </w:pPr>
-      <w:r>
-        <w:rPr>
-          <w:color w:val="FF0000"/>
-        </w:rPr>
-        <w:t xml:space="preserve">Below </w:t>
-      </w:r>
-      <w:r>
-        <w:rPr>
-          <w:color w:val="FF0000"/>
-        </w:rPr>
-        <w:t xml:space="preserve">items </w:t>
-      </w:r>
-      <w:r>
-        <w:rPr>
-          <w:color w:val="FF0000"/>
-        </w:rPr>
-        <w:t>are available</w:t>
-      </w:r>
-      <w:r>
-        <w:rPr>
-          <w:color w:val="FF0000"/>
-        </w:rPr>
-        <w:t xml:space="preserve"> as</w:t>
-      </w:r>
-      <w:r>
-        <w:rPr>
-          <w:color w:val="FF0000"/>
-        </w:rPr>
-        <w:t xml:space="preserve"> UserTypeId</w:t>
-      </w:r>
+      <w:proofErr w:type="spellStart"/>
+      <w:r>
+        <w:rPr>
+          <w:color w:val="FF0000"/>
+        </w:rPr>
+        <w:t>UserTypeId</w:t>
+      </w:r>
+      <w:proofErr w:type="spellEnd"/>
     </w:p>
     <w:p>
       <w:pPr>
@@ -1578,7 +1782,14 @@
         <w:rPr>
           <w:b/>
         </w:rPr>
-        <w:t>"ID":</w:t>
+        <w:t>"ID</w:t>
+      </w:r>
+      <w:proofErr w:type="gramStart"/>
+      <w:r>
+        <w:rPr>
+          <w:b/>
+        </w:rPr>
+        <w:t>":</w:t>
       </w:r>
       <w:r>
         <w:rPr>
@@ -1586,7 +1797,16 @@
           <w:color w:val="FF0000"/>
           <w:highlight w:val="yellow"/>
         </w:rPr>
-        <w:t>##</w:t>
+        <w:t>#</w:t>
+      </w:r>
+      <w:proofErr w:type="gramEnd"/>
+      <w:r>
+        <w:rPr>
+          <w:b/>
+          <w:color w:val="FF0000"/>
+          <w:highlight w:val="yellow"/>
+        </w:rPr>
+        <w:t>#</w:t>
       </w:r>
       <w:r>
         <w:rPr>
@@ -1879,7 +2099,69 @@
         <w:rPr>
           <w:b/>
         </w:rPr>
-        <w:t>"ClientId":</w:t>
+        <w:t>"</w:t>
+      </w:r>
+      <w:proofErr w:type="spellStart"/>
+      <w:r>
+        <w:rPr>
+          <w:b/>
+        </w:rPr>
+        <w:t>ClientId</w:t>
+      </w:r>
+      <w:proofErr w:type="spellEnd"/>
+      <w:proofErr w:type="gramStart"/>
+      <w:r>
+        <w:rPr>
+          <w:b/>
+        </w:rPr>
+        <w:t>":</w:t>
+      </w:r>
+      <w:r>
+        <w:rPr>
+          <w:b/>
+          <w:color w:val="FF0000"/>
+        </w:rPr>
+        <w:t>#</w:t>
+      </w:r>
+      <w:proofErr w:type="gramEnd"/>
+      <w:r>
+        <w:rPr>
+          <w:b/>
+          <w:color w:val="FF0000"/>
+        </w:rPr>
+        <w:t>#</w:t>
+      </w:r>
+      <w:r>
+        <w:rPr>
+          <w:b/>
+        </w:rPr>
+        <w:t>,</w:t>
+      </w:r>
+      <w:r>
+        <w:rPr>
+          <w:b/>
+        </w:rPr>
+        <w:t xml:space="preserve"> </w:t>
+      </w:r>
+      <w:r>
+        <w:rPr>
+          <w:b/>
+        </w:rPr>
+        <w:t>"</w:t>
+      </w:r>
+      <w:proofErr w:type="spellStart"/>
+      <w:r>
+        <w:rPr>
+          <w:b/>
+        </w:rPr>
+        <w:t>UserID</w:t>
+      </w:r>
+      <w:proofErr w:type="spellEnd"/>
+      <w:r>
+        <w:rPr>
+          <w:b/>
+        </w:rPr>
+        <w:t>":</w:t>
       </w:r>
       <w:r>
         <w:rPr>
@@ -1891,6 +2173,13 @@
       <w:r>
         <w:rPr>
           <w:b/>
+          <w:color w:val="FF0000"/>
+        </w:rPr>
+        <w:t xml:space="preserve"> </w:t>
+      </w:r>
+      <w:r>
+        <w:rPr>
+          <w:b/>
         </w:rPr>
         <w:t>,</w:t>
       </w:r>
@@ -1904,39 +2193,21 @@
         <w:rPr>
           <w:b/>
         </w:rPr>
-        <w:t>"UserID":</w:t>
-      </w:r>
-      <w:r>
-        <w:rPr>
-          <w:b/>
-          <w:color w:val="FF0000"/>
-        </w:rPr>
-        <w:t>##</w:t>
-      </w:r>
-      <w:r>
-        <w:rPr>
-          <w:b/>
-          <w:color w:val="FF0000"/>
-        </w:rPr>
-        <w:t xml:space="preserve"> </w:t>
-      </w:r>
-      <w:r>
-        <w:rPr>
-          <w:b/>
-        </w:rPr>
-        <w:t>,</w:t>
-      </w:r>
-      <w:r>
-        <w:rPr>
-          <w:b/>
-        </w:rPr>
-        <w:t xml:space="preserve"> </w:t>
-      </w:r>
-      <w:r>
-        <w:rPr>
-          <w:b/>
-        </w:rPr>
-        <w:t>"UserTypeId":</w:t>
+        <w:t>"</w:t>
+      </w:r>
+      <w:proofErr w:type="spellStart"/>
+      <w:r>
+        <w:rPr>
+          <w:b/>
+        </w:rPr>
+        <w:t>UserTypeId</w:t>
+      </w:r>
+      <w:proofErr w:type="spellEnd"/>
+      <w:r>
+        <w:rPr>
+          <w:b/>
+        </w:rPr>
+        <w:t>":</w:t>
       </w:r>
       <w:r>
         <w:rPr>
@@ -1956,8 +2227,16 @@
         <w:rPr>
           <w:color w:val="FF0000"/>
         </w:rPr>
-        <w:t>Below items are available as UserTypeId</w:t>
-      </w:r>
+        <w:t xml:space="preserve">Below items are available as </w:t>
+      </w:r>
+      <w:proofErr w:type="spellStart"/>
+      <w:r>
+        <w:rPr>
+          <w:color w:val="FF0000"/>
+        </w:rPr>
+        <w:t>UserTypeId</w:t>
+      </w:r>
+      <w:proofErr w:type="spellEnd"/>
     </w:p>
     <w:p>
       <w:pPr>
@@ -3888,7 +4167,7 @@
     <w:lsdException w:name="Table Web 2" w:semiHidden="1" w:unhideWhenUsed="1"/>
     <w:lsdException w:name="Table Web 3" w:semiHidden="1" w:unhideWhenUsed="1"/>
     <w:lsdException w:name="Balloon Text" w:semiHidden="1" w:unhideWhenUsed="1"/>
-    <w:lsdException w:name="Table Grid" w:semiHidden="1" w:uiPriority="59" w:unhideWhenUsed="1"/>
+    <w:lsdException w:name="Table Grid" w:uiPriority="59"/>
     <w:lsdException w:name="Table Theme" w:semiHidden="1" w:unhideWhenUsed="1"/>
     <w:lsdException w:name="Placeholder Text" w:semiHidden="1"/>
     <w:lsdException w:name="No Spacing" w:uiPriority="1" w:qFormat="1"/>

</xml_diff>